<commit_message>
Added Userreports and system reports document with screenshots and osFinancials Webshop links document
</commit_message>
<xml_diff>
--- a/changelog-merge/reports-plugins/2024-TODO-CONCAT-Reports-Plugins.docx
+++ b/changelog-merge/reports-plugins/2024-TODO-CONCAT-Reports-Plugins.docx
@@ -58,7 +58,7 @@
           <w:r>
             <w:fldChar w:fldCharType="separate"/>
           </w:r>
-          <w:hyperlink w:anchor="_Toc176921205" w:history="1">
+          <w:hyperlink w:anchor="_Toc177108746" w:history="1">
             <w:r>
               <w:rPr>
                 <w:rStyle w:val="Hyperlink"/>
@@ -89,7 +89,7 @@
                 <w:noProof/>
                 <w:webHidden/>
               </w:rPr>
-              <w:instrText xml:space="preserve"> PAGEREF _Toc176921205 \h </w:instrText>
+              <w:instrText xml:space="preserve"> PAGEREF _Toc177108746 \h </w:instrText>
             </w:r>
             <w:r>
               <w:rPr>
@@ -136,7 +136,7 @@
               <w14:ligatures w14:val="standardContextual"/>
             </w:rPr>
           </w:pPr>
-          <w:hyperlink w:anchor="_Toc176921206" w:history="1">
+          <w:hyperlink w:anchor="_Toc177108747" w:history="1">
             <w:r>
               <w:rPr>
                 <w:rStyle w:val="Hyperlink"/>
@@ -169,7 +169,7 @@
                 <w:noProof/>
                 <w:webHidden/>
               </w:rPr>
-              <w:instrText xml:space="preserve"> PAGEREF _Toc176921206 \h </w:instrText>
+              <w:instrText xml:space="preserve"> PAGEREF _Toc177108747 \h </w:instrText>
             </w:r>
             <w:r>
               <w:rPr>
@@ -216,7 +216,7 @@
               <w14:ligatures w14:val="standardContextual"/>
             </w:rPr>
           </w:pPr>
-          <w:hyperlink w:anchor="_Toc176921207" w:history="1">
+          <w:hyperlink w:anchor="_Toc177108748" w:history="1">
             <w:r>
               <w:rPr>
                 <w:rStyle w:val="Hyperlink"/>
@@ -249,7 +249,7 @@
                 <w:noProof/>
                 <w:webHidden/>
               </w:rPr>
-              <w:instrText xml:space="preserve"> PAGEREF _Toc176921207 \h </w:instrText>
+              <w:instrText xml:space="preserve"> PAGEREF _Toc177108748 \h </w:instrText>
             </w:r>
             <w:r>
               <w:rPr>
@@ -296,7 +296,7 @@
               <w14:ligatures w14:val="standardContextual"/>
             </w:rPr>
           </w:pPr>
-          <w:hyperlink w:anchor="_Toc176921208" w:history="1">
+          <w:hyperlink w:anchor="_Toc177108749" w:history="1">
             <w:r>
               <w:rPr>
                 <w:rStyle w:val="Hyperlink"/>
@@ -308,7 +308,7 @@
                 <w:noProof/>
                 <w:lang w:val="x-none"/>
               </w:rPr>
-              <w:t>Change SQL - Computability = MSSQL database types and Firebird database types</w:t>
+              <w:t>Change SQL - Compatability = MSSQL database types and Firebird database types</w:t>
             </w:r>
             <w:r>
               <w:rPr>
@@ -329,7 +329,7 @@
                 <w:noProof/>
                 <w:webHidden/>
               </w:rPr>
-              <w:instrText xml:space="preserve"> PAGEREF _Toc176921208 \h </w:instrText>
+              <w:instrText xml:space="preserve"> PAGEREF _Toc177108749 \h </w:instrText>
             </w:r>
             <w:r>
               <w:rPr>
@@ -376,7 +376,7 @@
               <w14:ligatures w14:val="standardContextual"/>
             </w:rPr>
           </w:pPr>
-          <w:hyperlink w:anchor="_Toc176921209" w:history="1">
+          <w:hyperlink w:anchor="_Toc177108750" w:history="1">
             <w:r>
               <w:rPr>
                 <w:rStyle w:val="Hyperlink"/>
@@ -409,7 +409,7 @@
                 <w:noProof/>
                 <w:webHidden/>
               </w:rPr>
-              <w:instrText xml:space="preserve"> PAGEREF _Toc176921209 \h </w:instrText>
+              <w:instrText xml:space="preserve"> PAGEREF _Toc177108750 \h </w:instrText>
             </w:r>
             <w:r>
               <w:rPr>
@@ -456,7 +456,7 @@
               <w14:ligatures w14:val="standardContextual"/>
             </w:rPr>
           </w:pPr>
-          <w:hyperlink w:anchor="_Toc176921210" w:history="1">
+          <w:hyperlink w:anchor="_Toc177108751" w:history="1">
             <w:r>
               <w:rPr>
                 <w:rStyle w:val="Hyperlink"/>
@@ -489,7 +489,7 @@
                 <w:noProof/>
                 <w:webHidden/>
               </w:rPr>
-              <w:instrText xml:space="preserve"> PAGEREF _Toc176921210 \h </w:instrText>
+              <w:instrText xml:space="preserve"> PAGEREF _Toc177108751 \h </w:instrText>
             </w:r>
             <w:r>
               <w:rPr>
@@ -509,7 +509,7 @@
                 <w:noProof/>
                 <w:webHidden/>
               </w:rPr>
-              <w:t>2</w:t>
+              <w:t>3</w:t>
             </w:r>
             <w:r>
               <w:rPr>
@@ -536,7 +536,7 @@
               <w14:ligatures w14:val="standardContextual"/>
             </w:rPr>
           </w:pPr>
-          <w:hyperlink w:anchor="_Toc176921211" w:history="1">
+          <w:hyperlink w:anchor="_Toc177108752" w:history="1">
             <w:r>
               <w:rPr>
                 <w:rStyle w:val="Hyperlink"/>
@@ -569,7 +569,7 @@
                 <w:noProof/>
                 <w:webHidden/>
               </w:rPr>
-              <w:instrText xml:space="preserve"> PAGEREF _Toc176921211 \h </w:instrText>
+              <w:instrText xml:space="preserve"> PAGEREF _Toc177108752 \h </w:instrText>
             </w:r>
             <w:r>
               <w:rPr>
@@ -589,7 +589,7 @@
                 <w:noProof/>
                 <w:webHidden/>
               </w:rPr>
-              <w:t>2</w:t>
+              <w:t>3</w:t>
             </w:r>
             <w:r>
               <w:rPr>
@@ -616,7 +616,7 @@
               <w14:ligatures w14:val="standardContextual"/>
             </w:rPr>
           </w:pPr>
-          <w:hyperlink w:anchor="_Toc176921212" w:history="1">
+          <w:hyperlink w:anchor="_Toc177108753" w:history="1">
             <w:r>
               <w:rPr>
                 <w:rStyle w:val="Hyperlink"/>
@@ -649,7 +649,7 @@
                 <w:noProof/>
                 <w:webHidden/>
               </w:rPr>
-              <w:instrText xml:space="preserve"> PAGEREF _Toc176921212 \h </w:instrText>
+              <w:instrText xml:space="preserve"> PAGEREF _Toc177108753 \h </w:instrText>
             </w:r>
             <w:r>
               <w:rPr>
@@ -696,7 +696,7 @@
               <w14:ligatures w14:val="standardContextual"/>
             </w:rPr>
           </w:pPr>
-          <w:hyperlink w:anchor="_Toc176921213" w:history="1">
+          <w:hyperlink w:anchor="_Toc177108754" w:history="1">
             <w:r>
               <w:rPr>
                 <w:rStyle w:val="Hyperlink"/>
@@ -729,7 +729,7 @@
                 <w:noProof/>
                 <w:webHidden/>
               </w:rPr>
-              <w:instrText xml:space="preserve"> PAGEREF _Toc176921213 \h </w:instrText>
+              <w:instrText xml:space="preserve"> PAGEREF _Toc177108754 \h </w:instrText>
             </w:r>
             <w:r>
               <w:rPr>
@@ -790,7 +790,7 @@
           <w:lang w:val="x-none"/>
         </w:rPr>
       </w:pPr>
-      <w:bookmarkStart w:id="0" w:name="_Toc176921205"/>
+      <w:bookmarkStart w:id="0" w:name="_Toc177108746"/>
       <w:r>
         <w:rPr>
           <w:rFonts w:ascii="Segoe UI Black" w:hAnsi="Segoe UI Black" w:cs="Segoe UI Black"/>
@@ -858,7 +858,7 @@
           <w:lang w:val="x-none"/>
         </w:rPr>
       </w:pPr>
-      <w:bookmarkStart w:id="1" w:name="_Toc176921206"/>
+      <w:bookmarkStart w:id="1" w:name="_Toc177108747"/>
       <w:r>
         <w:rPr>
           <w:rFonts w:ascii="Segoe UI Black" w:hAnsi="Segoe UI Black" w:cs="Segoe UI Black"/>
@@ -1208,7 +1208,7 @@
           <w:lang w:val="x-none"/>
         </w:rPr>
       </w:pPr>
-      <w:bookmarkStart w:id="2" w:name="_Toc176921207"/>
+      <w:bookmarkStart w:id="2" w:name="_Toc177108748"/>
       <w:r>
         <w:rPr>
           <w:rFonts w:ascii="Segoe UI Black" w:hAnsi="Segoe UI Black" w:cs="Segoe UI Black"/>
@@ -2499,7 +2499,7 @@
           <w:lang w:val="x-none"/>
         </w:rPr>
       </w:pPr>
-      <w:bookmarkStart w:id="3" w:name="_Toc176921208"/>
+      <w:bookmarkStart w:id="3" w:name="_Toc177108749"/>
       <w:r>
         <w:rPr>
           <w:rFonts w:ascii="Segoe UI Black" w:hAnsi="Segoe UI Black" w:cs="Segoe UI Black"/>
@@ -2511,7 +2511,57 @@
           <w:lang w:val="x-none"/>
         </w:rPr>
         <w:lastRenderedPageBreak/>
-        <w:t>Change SQL - Computability = MSSQL database types and Firebird database types</w:t>
+        <w:t xml:space="preserve">Change SQL - </w:t>
+      </w:r>
+      <w:proofErr w:type="spellStart"/>
+      <w:r>
+        <w:rPr>
+          <w:rFonts w:ascii="Segoe UI Black" w:hAnsi="Segoe UI Black" w:cs="Segoe UI Black"/>
+          <w:b/>
+          <w:bCs/>
+          <w:i/>
+          <w:iCs/>
+          <w:color w:val="3366FF"/>
+          <w:lang w:val="x-none"/>
+        </w:rPr>
+        <w:t>Comp</w:t>
+      </w:r>
+      <w:r>
+        <w:rPr>
+          <w:rFonts w:ascii="Segoe UI Black" w:hAnsi="Segoe UI Black" w:cs="Segoe UI Black"/>
+          <w:b/>
+          <w:bCs/>
+          <w:i/>
+          <w:iCs/>
+          <w:color w:val="3366FF"/>
+          <w:lang w:val="x-none"/>
+        </w:rPr>
+        <w:t>a</w:t>
+      </w:r>
+      <w:r>
+        <w:rPr>
+          <w:rFonts w:ascii="Segoe UI Black" w:hAnsi="Segoe UI Black" w:cs="Segoe UI Black"/>
+          <w:b/>
+          <w:bCs/>
+          <w:i/>
+          <w:iCs/>
+          <w:color w:val="3366FF"/>
+          <w:lang w:val="x-none"/>
+        </w:rPr>
+        <w:t>tability</w:t>
+      </w:r>
+      <w:proofErr w:type="spellEnd"/>
+      <w:r>
+        <w:rPr>
+          <w:rFonts w:ascii="Segoe UI Black" w:hAnsi="Segoe UI Black" w:cs="Segoe UI Black"/>
+          <w:b/>
+          <w:bCs/>
+          <w:i/>
+          <w:iCs/>
+          <w:color w:val="3366FF"/>
+          <w:lang w:val="x-none"/>
+        </w:rPr>
+        <w:t xml:space="preserve"> = MSSQL database types and Firebird database types</w:t>
       </w:r>
       <w:bookmarkEnd w:id="3"/>
     </w:p>
@@ -3444,7 +3494,7 @@
           <w:lang w:val="x-none"/>
         </w:rPr>
       </w:pPr>
-      <w:bookmarkStart w:id="4" w:name="_Toc176921209"/>
+      <w:bookmarkStart w:id="4" w:name="_Toc177108750"/>
       <w:r>
         <w:rPr>
           <w:rFonts w:ascii="Segoe UI Black" w:hAnsi="Segoe UI Black" w:cs="Segoe UI Black"/>
@@ -4024,7 +4074,7 @@
           <w:lang w:val="x-none"/>
         </w:rPr>
       </w:pPr>
-      <w:bookmarkStart w:id="5" w:name="_Toc176921210"/>
+      <w:bookmarkStart w:id="5" w:name="_Toc177108751"/>
       <w:proofErr w:type="spellStart"/>
       <w:r>
         <w:rPr>
@@ -4072,7 +4122,7 @@
           <w:lang w:val="x-none"/>
         </w:rPr>
       </w:pPr>
-      <w:bookmarkStart w:id="6" w:name="_Toc176921211"/>
+      <w:bookmarkStart w:id="6" w:name="_Toc177108752"/>
       <w:r>
         <w:rPr>
           <w:rFonts w:ascii="Segoe UI Black" w:hAnsi="Segoe UI Black" w:cs="Segoe UI Black"/>
@@ -5026,7 +5076,7 @@
           <w:lang w:val="x-none"/>
         </w:rPr>
       </w:pPr>
-      <w:bookmarkStart w:id="7" w:name="_Toc176921212"/>
+      <w:bookmarkStart w:id="7" w:name="_Toc177108753"/>
       <w:r>
         <w:rPr>
           <w:rFonts w:ascii="Segoe UI Black" w:hAnsi="Segoe UI Black" w:cs="Segoe UI Black"/>
@@ -5710,7 +5760,7 @@
           <w:lang w:val="x-none"/>
         </w:rPr>
       </w:pPr>
-      <w:bookmarkStart w:id="8" w:name="_Toc176921213"/>
+      <w:bookmarkStart w:id="8" w:name="_Toc177108754"/>
       <w:proofErr w:type="spellStart"/>
       <w:r>
         <w:rPr>

</xml_diff>